<commit_message>
updated minutes of meeting with George
updated minutes of meeting with George
</commit_message>
<xml_diff>
--- a/Client_Minutes01.docx
+++ b/Client_Minutes01.docx
@@ -60,7 +60,14 @@
           <w:rStyle w:val="SubtleReference"/>
           <w:noProof/>
         </w:rPr>
-        <w:t>11/08/2023</w:t>
+        <w:t>04</w:t>
+      </w:r>
+      <w:r>
+        <w:rPr>
+          <w:rStyle w:val="SubtleReference"/>
+          <w:noProof/>
+        </w:rPr>
+        <w:t>/08/2023</w:t>
       </w:r>
       <w:r>
         <w:rPr>
@@ -104,7 +111,7 @@
           <w:rStyle w:val="SubtleReference"/>
           <w:noProof/>
         </w:rPr>
-        <w:t>9:10 am</w:t>
+        <w:t>1:30 pm</w:t>
       </w:r>
       <w:r>
         <w:rPr>
@@ -135,24 +142,26 @@
         <w:rPr>
           <w:rStyle w:val="SubtleReference"/>
         </w:rPr>
-        <w:t xml:space="preserve">Alyssa, Vijendra, </w:t>
-      </w:r>
-      <w:proofErr w:type="spellStart"/>
-      <w:proofErr w:type="gramStart"/>
+        <w:t>Alyssa, Vijendra, Alexander,</w:t>
+      </w:r>
       <w:r>
         <w:rPr>
           <w:rStyle w:val="SubtleReference"/>
         </w:rPr>
-        <w:t>Alexander</w:t>
+        <w:t xml:space="preserve"> </w:t>
       </w:r>
       <w:r>
         <w:rPr>
           <w:rStyle w:val="SubtleReference"/>
         </w:rPr>
-        <w:t>,Groge</w:t>
-      </w:r>
-      <w:proofErr w:type="spellEnd"/>
-      <w:proofErr w:type="gramEnd"/>
+        <w:t>G</w:t>
+      </w:r>
+      <w:r>
+        <w:rPr>
+          <w:rStyle w:val="SubtleReference"/>
+        </w:rPr>
+        <w:t>eorge</w:t>
+      </w:r>
     </w:p>
     <w:p>
       <w:pPr>
@@ -185,14 +194,12 @@
         </w:rPr>
         <w:t xml:space="preserve">Taken By: </w:t>
       </w:r>
-      <w:proofErr w:type="spellStart"/>
       <w:r>
         <w:rPr>
           <w:rStyle w:val="SubtleReference"/>
         </w:rPr>
         <w:t>vijendra</w:t>
       </w:r>
-      <w:proofErr w:type="spellEnd"/>
     </w:p>
     <w:p>
       <w:pPr>
@@ -261,13 +268,8 @@
       <w:r>
         <w:t xml:space="preserve"> </w:t>
       </w:r>
-      <w:proofErr w:type="gramStart"/>
-      <w:r>
-        <w:t>Timeline ,</w:t>
-      </w:r>
-      <w:proofErr w:type="gramEnd"/>
-      <w:r>
-        <w:t xml:space="preserve"> Software Features </w:t>
+      <w:r>
+        <w:t xml:space="preserve">Timeline , Software Features </w:t>
       </w:r>
     </w:p>
     <w:p>
@@ -280,13 +282,8 @@
     </w:p>
     <w:p>
       <w:r>
-        <w:t xml:space="preserve">Decided to make SRS for Client review and </w:t>
-      </w:r>
-      <w:proofErr w:type="gramStart"/>
-      <w:r>
-        <w:t>approval</w:t>
-      </w:r>
-      <w:proofErr w:type="gramEnd"/>
+        <w:t>Decided to make SRS for Client review and approval</w:t>
+      </w:r>
     </w:p>
     <w:p>
       <w:pPr>
@@ -416,15 +413,7 @@
         <w:t>(priority</w:t>
       </w:r>
       <w:r>
-        <w:t xml:space="preserve"> for Android application) along with the contents for IT </w:t>
-      </w:r>
-      <w:proofErr w:type="gramStart"/>
-      <w:r>
-        <w:t>courses ,</w:t>
-      </w:r>
-      <w:proofErr w:type="gramEnd"/>
-      <w:r>
-        <w:t xml:space="preserve"> starting with CSS module training for web development, along with designing , assets creating for UI and UX </w:t>
+        <w:t xml:space="preserve"> for Android application) along with the contents for IT courses , starting with CSS module training for web development, along with designing , assets creating for UI and UX </w:t>
       </w:r>
     </w:p>
     <w:p>
@@ -447,10 +436,7 @@
         </w:numPr>
       </w:pPr>
       <w:r>
-        <w:t xml:space="preserve">Content writer for CSS </w:t>
-      </w:r>
-      <w:r>
-        <w:t>tutorial</w:t>
+        <w:t>Content writer for CSS tutorial</w:t>
       </w:r>
     </w:p>
     <w:p>
@@ -633,19 +619,8 @@
                 <w:sz w:val="18"/>
                 <w:szCs w:val="18"/>
               </w:rPr>
-              <w:t xml:space="preserve">Software language – </w:t>
-            </w:r>
-            <w:proofErr w:type="gramStart"/>
-            <w:r>
-              <w:rPr>
-                <w:b w:val="0"/>
-                <w:bCs w:val="0"/>
-                <w:sz w:val="18"/>
-                <w:szCs w:val="18"/>
-              </w:rPr>
-              <w:t>React</w:t>
-            </w:r>
-            <w:proofErr w:type="gramEnd"/>
+              <w:t>Software language – React</w:t>
+            </w:r>
           </w:p>
           <w:p>
             <w:pPr>
@@ -716,27 +691,7 @@
                 <w:sz w:val="18"/>
                 <w:szCs w:val="18"/>
               </w:rPr>
-              <w:t xml:space="preserve">Server- Serverless platform </w:t>
-            </w:r>
-            <w:proofErr w:type="spellStart"/>
-            <w:r>
-              <w:rPr>
-                <w:b w:val="0"/>
-                <w:bCs w:val="0"/>
-                <w:sz w:val="18"/>
-                <w:szCs w:val="18"/>
-              </w:rPr>
-              <w:t>firestore</w:t>
-            </w:r>
-            <w:proofErr w:type="spellEnd"/>
-            <w:r>
-              <w:rPr>
-                <w:b w:val="0"/>
-                <w:bCs w:val="0"/>
-                <w:sz w:val="18"/>
-                <w:szCs w:val="18"/>
-              </w:rPr>
-              <w:t xml:space="preserve"> or sanity</w:t>
+              <w:t>Server- Serverless platform firestore or sanity</w:t>
             </w:r>
           </w:p>
           <w:p>
@@ -832,27 +787,7 @@
                 <w:sz w:val="18"/>
                 <w:szCs w:val="18"/>
               </w:rPr>
-              <w:t xml:space="preserve">No of pages –Home </w:t>
-            </w:r>
-            <w:proofErr w:type="gramStart"/>
-            <w:r>
-              <w:rPr>
-                <w:b w:val="0"/>
-                <w:bCs w:val="0"/>
-                <w:sz w:val="18"/>
-                <w:szCs w:val="18"/>
-              </w:rPr>
-              <w:t>page ,</w:t>
-            </w:r>
-            <w:proofErr w:type="gramEnd"/>
-            <w:r>
-              <w:rPr>
-                <w:b w:val="0"/>
-                <w:bCs w:val="0"/>
-                <w:sz w:val="18"/>
-                <w:szCs w:val="18"/>
-              </w:rPr>
-              <w:t xml:space="preserve"> CSS tutorial page , about us, Contact us </w:t>
+              <w:t xml:space="preserve">No of pages –Home page , CSS tutorial page , about us, Contact us </w:t>
             </w:r>
           </w:p>
           <w:p>
@@ -1044,7 +979,13 @@
           </w:tcPr>
           <w:p>
             <w:r>
-              <w:t>Project Cost – NZD 70,000</w:t>
+              <w:t xml:space="preserve">Project Cost – NZD </w:t>
+            </w:r>
+            <w:r>
+              <w:t>5</w:t>
+            </w:r>
+            <w:r>
+              <w:t>0,000</w:t>
             </w:r>
           </w:p>
         </w:tc>
@@ -1258,13 +1199,8 @@
         <w:ind w:left="720"/>
       </w:pPr>
       <w:r>
-        <w:t xml:space="preserve">Project duration is 6 </w:t>
-      </w:r>
-      <w:proofErr w:type="gramStart"/>
-      <w:r>
-        <w:t>month</w:t>
-      </w:r>
-      <w:proofErr w:type="gramEnd"/>
+        <w:t>Project duration is 6 month</w:t>
+      </w:r>
       <w:r>
         <w:t xml:space="preserve">, so we can divide entire project in following </w:t>
       </w:r>
@@ -1526,13 +1462,7 @@
               <w:cnfStyle w:val="000000000000" w:firstRow="0" w:lastRow="0" w:firstColumn="0" w:lastColumn="0" w:oddVBand="0" w:evenVBand="0" w:oddHBand="0" w:evenHBand="0" w:firstRowFirstColumn="0" w:firstRowLastColumn="0" w:lastRowFirstColumn="0" w:lastRowLastColumn="0"/>
             </w:pPr>
             <w:r>
-              <w:t>2</w:t>
-            </w:r>
-            <w:r>
-              <w:t xml:space="preserve"> Week </w:t>
-            </w:r>
-            <w:r>
-              <w:t xml:space="preserve">for each page Once we finalise Graphic Designing and Content for tutorial </w:t>
+              <w:t xml:space="preserve">2 Week for each page Once we finalise Graphic Designing and Content for tutorial </w:t>
             </w:r>
           </w:p>
         </w:tc>
@@ -1582,10 +1512,7 @@
               <w:cnfStyle w:val="000000100000" w:firstRow="0" w:lastRow="0" w:firstColumn="0" w:lastColumn="0" w:oddVBand="0" w:evenVBand="0" w:oddHBand="1" w:evenHBand="0" w:firstRowFirstColumn="0" w:firstRowLastColumn="0" w:lastRowFirstColumn="0" w:lastRowLastColumn="0"/>
             </w:pPr>
             <w:r>
-              <w:t>2</w:t>
-            </w:r>
-            <w:r>
-              <w:t xml:space="preserve"> Week for each page Once we finalise </w:t>
+              <w:t xml:space="preserve">2 Week for each page Once we finalise </w:t>
             </w:r>
             <w:r>
               <w:t>S</w:t>
@@ -4813,6 +4740,7 @@
   <w:style w:type="character" w:default="1" w:styleId="DefaultParagraphFont">
     <w:name w:val="Default Paragraph Font"/>
     <w:uiPriority w:val="1"/>
+    <w:semiHidden/>
     <w:unhideWhenUsed/>
   </w:style>
   <w:style w:type="table" w:default="1" w:styleId="TableNormal">

</xml_diff>